<commit_message>
Epic 4- Dmytro Yunko | flowcharts removed. Ready for merge
</commit_message>
<xml_diff>
--- a/ai_13/dmytro_yunko/epic_4/epic_4_practice_and_labs_report_dmytro_yunko.docx
+++ b/ai_13/dmytro_yunko/epic_4/epic_4_practice_and_labs_report_dmytro_yunko.docx
@@ -6169,12 +6169,39 @@
           <w:sz w:val="24"/>
           <w:szCs w:val="24"/>
         </w:rPr>
-        <w:t>Блок-схема</w:t>
-      </w:r>
-    </w:p>
-    <w:p>
-      <w:pPr>
-        <w:keepNext/>
+        <w:t>Планований час на реалізацію</w:t>
+      </w:r>
+      <w:r>
+        <w:rPr>
+          <w:rFonts w:ascii="Times New Roman" w:eastAsia="Times New Roman" w:hAnsi="Times New Roman" w:cs="Times New Roman"/>
+          <w:color w:val="000000"/>
+          <w:sz w:val="24"/>
+          <w:szCs w:val="24"/>
+          <w:lang w:val="en-US"/>
+        </w:rPr>
+        <w:t xml:space="preserve"> </w:t>
+      </w:r>
+      <w:r>
+        <w:rPr>
+          <w:rFonts w:ascii="Times New Roman" w:eastAsia="Times New Roman" w:hAnsi="Times New Roman" w:cs="Times New Roman"/>
+          <w:color w:val="000000"/>
+          <w:sz w:val="24"/>
+          <w:szCs w:val="24"/>
+        </w:rPr>
+        <w:t>15</w:t>
+      </w:r>
+      <w:r>
+        <w:rPr>
+          <w:rFonts w:ascii="Times New Roman" w:eastAsia="Times New Roman" w:hAnsi="Times New Roman" w:cs="Times New Roman"/>
+          <w:color w:val="000000"/>
+          <w:sz w:val="24"/>
+          <w:szCs w:val="24"/>
+        </w:rPr>
+        <w:t>хв</w:t>
+      </w:r>
+    </w:p>
+    <w:p>
+      <w:pPr>
         <w:pBdr>
           <w:top w:val="nil"/>
           <w:left w:val="nil"/>
@@ -6183,18 +6210,333 @@
           <w:between w:val="nil"/>
         </w:pBdr>
         <w:spacing w:after="0" w:line="240" w:lineRule="auto"/>
+        <w:ind w:left="720"/>
+        <w:rPr>
+          <w:rFonts w:ascii="Times New Roman" w:eastAsia="Times New Roman" w:hAnsi="Times New Roman" w:cs="Times New Roman"/>
+          <w:color w:val="000000"/>
+          <w:sz w:val="24"/>
+          <w:szCs w:val="24"/>
+        </w:rPr>
+      </w:pPr>
+    </w:p>
+    <w:p>
+      <w:pPr>
+        <w:pStyle w:val="Heading4"/>
+        <w:rPr>
+          <w:rFonts w:eastAsia="Times New Roman"/>
+          <w:lang w:val="en-US"/>
+        </w:rPr>
+      </w:pPr>
+      <w:r>
+        <w:rPr>
+          <w:rFonts w:eastAsia="Times New Roman"/>
+        </w:rPr>
+        <w:t>Програма №</w:t>
+      </w:r>
+      <w:r>
+        <w:rPr>
+          <w:rFonts w:eastAsia="Times New Roman"/>
+          <w:lang w:val="en-US"/>
+        </w:rPr>
+        <w:t>6</w:t>
+      </w:r>
+      <w:r>
+        <w:rPr>
+          <w:rFonts w:eastAsia="Times New Roman"/>
+        </w:rPr>
+        <w:t xml:space="preserve"> </w:t>
+      </w:r>
+      <w:r>
+        <w:rPr>
+          <w:rFonts w:eastAsia="Times New Roman"/>
+        </w:rPr>
+        <w:t>Algotester Lab 3</w:t>
+      </w:r>
+    </w:p>
+    <w:p>
+      <w:pPr>
+        <w:numPr>
+          <w:ilvl w:val="0"/>
+          <w:numId w:val="2"/>
+        </w:numPr>
+        <w:pBdr>
+          <w:top w:val="nil"/>
+          <w:left w:val="nil"/>
+          <w:bottom w:val="nil"/>
+          <w:right w:val="nil"/>
+          <w:between w:val="nil"/>
+        </w:pBdr>
+        <w:spacing w:after="0" w:line="240" w:lineRule="auto"/>
+        <w:rPr>
+          <w:rFonts w:ascii="Times New Roman" w:eastAsia="Times New Roman" w:hAnsi="Times New Roman" w:cs="Times New Roman"/>
+          <w:color w:val="000000"/>
+          <w:sz w:val="24"/>
+          <w:szCs w:val="24"/>
+        </w:rPr>
+      </w:pPr>
+      <w:r>
+        <w:rPr>
+          <w:rFonts w:ascii="Times New Roman" w:eastAsia="Times New Roman" w:hAnsi="Times New Roman" w:cs="Times New Roman"/>
+          <w:color w:val="000000"/>
+          <w:sz w:val="24"/>
+          <w:szCs w:val="24"/>
+        </w:rPr>
+        <w:t>Планований час на реалізацію</w:t>
+      </w:r>
+      <w:r>
+        <w:rPr>
+          <w:rFonts w:ascii="Times New Roman" w:eastAsia="Times New Roman" w:hAnsi="Times New Roman" w:cs="Times New Roman"/>
+          <w:color w:val="000000"/>
+          <w:sz w:val="24"/>
+          <w:szCs w:val="24"/>
+          <w:lang w:val="en-US"/>
+        </w:rPr>
+        <w:t xml:space="preserve"> </w:t>
+      </w:r>
+      <w:r>
+        <w:rPr>
+          <w:rFonts w:ascii="Times New Roman" w:eastAsia="Times New Roman" w:hAnsi="Times New Roman" w:cs="Times New Roman"/>
+          <w:color w:val="000000"/>
+          <w:sz w:val="24"/>
+          <w:szCs w:val="24"/>
+        </w:rPr>
+        <w:t>45</w:t>
+      </w:r>
+      <w:r>
+        <w:rPr>
+          <w:rFonts w:ascii="Times New Roman" w:eastAsia="Times New Roman" w:hAnsi="Times New Roman" w:cs="Times New Roman"/>
+          <w:color w:val="000000"/>
+          <w:sz w:val="24"/>
+          <w:szCs w:val="24"/>
+          <w:lang w:val="en-US"/>
+        </w:rPr>
+        <w:t xml:space="preserve"> </w:t>
+      </w:r>
+      <w:r>
+        <w:rPr>
+          <w:rFonts w:ascii="Times New Roman" w:eastAsia="Times New Roman" w:hAnsi="Times New Roman" w:cs="Times New Roman"/>
+          <w:color w:val="000000"/>
+          <w:sz w:val="24"/>
+          <w:szCs w:val="24"/>
+        </w:rPr>
+        <w:t>хв</w:t>
+      </w:r>
+    </w:p>
+    <w:p>
+      <w:pPr>
+        <w:spacing w:after="0"/>
+        <w:rPr>
+          <w:rFonts w:ascii="Times New Roman" w:eastAsia="Times New Roman" w:hAnsi="Times New Roman" w:cs="Times New Roman"/>
+          <w:sz w:val="24"/>
+          <w:szCs w:val="24"/>
+          <w:lang w:val="en-US"/>
+        </w:rPr>
+      </w:pPr>
+    </w:p>
+    <w:p>
+      <w:pPr>
+        <w:pStyle w:val="Heading4"/>
+        <w:rPr>
+          <w:rFonts w:eastAsia="Times New Roman"/>
+          <w:lang w:val="en-US"/>
+        </w:rPr>
+      </w:pPr>
+      <w:r>
+        <w:rPr>
+          <w:rFonts w:eastAsia="Times New Roman"/>
+        </w:rPr>
+        <w:t>Програма №</w:t>
+      </w:r>
+      <w:r>
+        <w:rPr>
+          <w:rFonts w:eastAsia="Times New Roman"/>
+          <w:lang w:val="en-US"/>
+        </w:rPr>
+        <w:t>6</w:t>
+      </w:r>
+      <w:r>
+        <w:rPr>
+          <w:rFonts w:eastAsia="Times New Roman"/>
+        </w:rPr>
+        <w:t xml:space="preserve"> </w:t>
+      </w:r>
+      <w:r>
+        <w:rPr>
+          <w:rFonts w:eastAsia="Times New Roman"/>
+        </w:rPr>
+        <w:t>Algotester Lab 3</w:t>
+      </w:r>
+    </w:p>
+    <w:p>
+      <w:pPr>
+        <w:numPr>
+          <w:ilvl w:val="0"/>
+          <w:numId w:val="2"/>
+        </w:numPr>
+        <w:pBdr>
+          <w:top w:val="nil"/>
+          <w:left w:val="nil"/>
+          <w:bottom w:val="nil"/>
+          <w:right w:val="nil"/>
+          <w:between w:val="nil"/>
+        </w:pBdr>
+        <w:spacing w:after="0" w:line="240" w:lineRule="auto"/>
+        <w:rPr>
+          <w:rFonts w:ascii="Times New Roman" w:eastAsia="Times New Roman" w:hAnsi="Times New Roman" w:cs="Times New Roman"/>
+          <w:color w:val="000000"/>
+          <w:sz w:val="24"/>
+          <w:szCs w:val="24"/>
+        </w:rPr>
+      </w:pPr>
+      <w:r>
+        <w:rPr>
+          <w:rFonts w:ascii="Times New Roman" w:eastAsia="Times New Roman" w:hAnsi="Times New Roman" w:cs="Times New Roman"/>
+          <w:color w:val="000000"/>
+          <w:sz w:val="24"/>
+          <w:szCs w:val="24"/>
+        </w:rPr>
+        <w:t>Планований час на реалізацію</w:t>
+      </w:r>
+      <w:r>
+        <w:rPr>
+          <w:rFonts w:ascii="Times New Roman" w:eastAsia="Times New Roman" w:hAnsi="Times New Roman" w:cs="Times New Roman"/>
+          <w:color w:val="000000"/>
+          <w:sz w:val="24"/>
+          <w:szCs w:val="24"/>
+          <w:lang w:val="en-US"/>
+        </w:rPr>
+        <w:t xml:space="preserve"> </w:t>
+      </w:r>
+      <w:r>
+        <w:rPr>
+          <w:rFonts w:ascii="Times New Roman" w:eastAsia="Times New Roman" w:hAnsi="Times New Roman" w:cs="Times New Roman"/>
+          <w:color w:val="000000"/>
+          <w:sz w:val="24"/>
+          <w:szCs w:val="24"/>
+          <w:lang w:val="en-US"/>
+        </w:rPr>
+        <w:t>30</w:t>
+      </w:r>
+      <w:r>
+        <w:rPr>
+          <w:rFonts w:ascii="Times New Roman" w:eastAsia="Times New Roman" w:hAnsi="Times New Roman" w:cs="Times New Roman"/>
+          <w:color w:val="000000"/>
+          <w:sz w:val="24"/>
+          <w:szCs w:val="24"/>
+          <w:lang w:val="en-US"/>
+        </w:rPr>
+        <w:t xml:space="preserve"> </w:t>
+      </w:r>
+      <w:r>
+        <w:rPr>
+          <w:rFonts w:ascii="Times New Roman" w:eastAsia="Times New Roman" w:hAnsi="Times New Roman" w:cs="Times New Roman"/>
+          <w:color w:val="000000"/>
+          <w:sz w:val="24"/>
+          <w:szCs w:val="24"/>
+        </w:rPr>
+        <w:t>хв</w:t>
+      </w:r>
+    </w:p>
+    <w:p>
+      <w:pPr>
+        <w:spacing w:after="0"/>
+        <w:rPr>
+          <w:rFonts w:ascii="Times New Roman" w:eastAsia="Times New Roman" w:hAnsi="Times New Roman" w:cs="Times New Roman"/>
+          <w:sz w:val="24"/>
+          <w:szCs w:val="24"/>
+          <w:lang w:val="en-US"/>
+        </w:rPr>
+      </w:pPr>
+    </w:p>
+    <w:p>
+      <w:pPr>
+        <w:spacing w:after="0"/>
+        <w:rPr>
+          <w:rFonts w:ascii="Times New Roman" w:eastAsia="Times New Roman" w:hAnsi="Times New Roman" w:cs="Times New Roman"/>
+          <w:sz w:val="24"/>
+          <w:szCs w:val="24"/>
+          <w:lang w:val="en-US"/>
+        </w:rPr>
+      </w:pPr>
+    </w:p>
+    <w:p>
+      <w:pPr>
+        <w:pStyle w:val="Heading4"/>
+        <w:rPr>
+          <w:rFonts w:eastAsia="Times New Roman"/>
+          <w:lang w:val="en-US"/>
+        </w:rPr>
+      </w:pPr>
+      <w:r>
+        <w:rPr>
+          <w:rFonts w:eastAsia="Times New Roman"/>
+        </w:rPr>
+        <w:t>Програма №</w:t>
+      </w:r>
+      <w:r>
+        <w:rPr>
+          <w:rFonts w:eastAsia="Times New Roman"/>
+          <w:lang w:val="en-US"/>
+        </w:rPr>
+        <w:t>8</w:t>
+      </w:r>
+      <w:r>
+        <w:rPr>
+          <w:rFonts w:eastAsia="Times New Roman"/>
+        </w:rPr>
+        <w:t xml:space="preserve"> </w:t>
+      </w:r>
+      <w:r>
+        <w:rPr>
+          <w:rFonts w:eastAsia="Times New Roman"/>
+          <w:lang w:val="en-US"/>
+        </w:rPr>
+        <w:t>Self Practice</w:t>
+      </w:r>
+      <w:r>
+        <w:rPr>
+          <w:rFonts w:eastAsia="Times New Roman"/>
+        </w:rPr>
+        <w:t xml:space="preserve"> </w:t>
+      </w:r>
+      <w:proofErr w:type="spellStart"/>
+      <w:r>
+        <w:rPr>
+          <w:rFonts w:eastAsia="Times New Roman"/>
+          <w:lang w:val="en-US"/>
+        </w:rPr>
+        <w:t>Algotester</w:t>
+      </w:r>
+      <w:proofErr w:type="spellEnd"/>
+      <w:r>
+        <w:rPr>
+          <w:rFonts w:eastAsia="Times New Roman"/>
+          <w:lang w:val="en-US"/>
+        </w:rPr>
+        <w:t xml:space="preserve"> lab 2 using merge sort</w:t>
+      </w:r>
+      <w:r>
+        <w:rPr>
+          <w:rFonts w:eastAsia="Times New Roman"/>
+          <w:lang w:val="en-US"/>
+        </w:rPr>
+        <w:t>:</w:t>
+      </w:r>
+    </w:p>
+    <w:p>
+      <w:pPr>
+        <w:keepNext/>
         <w:jc w:val="center"/>
       </w:pPr>
       <w:r>
         <w:rPr>
           <w:noProof/>
-          <w:color w:val="000000"/>
         </w:rPr>
         <w:drawing>
-          <wp:inline distT="0" distB="0" distL="0" distR="0" wp14:anchorId="72D0A41C" wp14:editId="25CFDB27">
+          <wp:inline distT="0" distB="0" distL="0" distR="0" wp14:anchorId="5ADADF6B" wp14:editId="3E13D30B">
             <wp:extent cx="4781550" cy="7448550"/>
             <wp:effectExtent l="0" t="0" r="0" b="0"/>
-            <wp:docPr id="9" name="Picture 9"/>
+            <wp:docPr id="5" name="Picture 5"/>
             <wp:cNvGraphicFramePr>
               <a:graphicFrameLocks xmlns:a="http://schemas.openxmlformats.org/drawingml/2006/main" noChangeAspect="1"/>
             </wp:cNvGraphicFramePr>
@@ -6202,7 +6544,7 @@
               <a:graphicData uri="http://schemas.openxmlformats.org/drawingml/2006/picture">
                 <pic:pic xmlns:pic="http://schemas.openxmlformats.org/drawingml/2006/picture">
                   <pic:nvPicPr>
-                    <pic:cNvPr id="0" name="Picture 21"/>
+                    <pic:cNvPr id="0" name="Picture 10"/>
                     <pic:cNvPicPr>
                       <a:picLocks noChangeAspect="1" noChangeArrowheads="1"/>
                     </pic:cNvPicPr>
@@ -6245,698 +6587,6 @@
         <w:pStyle w:val="Caption"/>
         <w:jc w:val="center"/>
         <w:rPr>
-          <w:rFonts w:ascii="Times New Roman" w:eastAsia="Times New Roman" w:hAnsi="Times New Roman" w:cs="Times New Roman"/>
-          <w:color w:val="auto"/>
-          <w:sz w:val="24"/>
-          <w:szCs w:val="24"/>
-          <w:lang w:val="en-US"/>
-        </w:rPr>
-      </w:pPr>
-      <w:r>
-        <w:rPr>
-          <w:color w:val="auto"/>
-        </w:rPr>
-        <w:t xml:space="preserve">Рисунок </w:t>
-      </w:r>
-      <w:r>
-        <w:rPr>
-          <w:color w:val="auto"/>
-        </w:rPr>
-        <w:fldChar w:fldCharType="begin"/>
-      </w:r>
-      <w:r>
-        <w:rPr>
-          <w:color w:val="auto"/>
-        </w:rPr>
-        <w:instrText xml:space="preserve"> SEQ Рисунок \* ARABIC </w:instrText>
-      </w:r>
-      <w:r>
-        <w:rPr>
-          <w:color w:val="auto"/>
-        </w:rPr>
-        <w:fldChar w:fldCharType="separate"/>
-      </w:r>
-      <w:r>
-        <w:rPr>
-          <w:noProof/>
-          <w:color w:val="auto"/>
-        </w:rPr>
-        <w:t>1</w:t>
-      </w:r>
-      <w:r>
-        <w:rPr>
-          <w:color w:val="auto"/>
-        </w:rPr>
-        <w:fldChar w:fldCharType="end"/>
-      </w:r>
-      <w:r>
-        <w:rPr>
-          <w:color w:val="auto"/>
-        </w:rPr>
-        <w:t xml:space="preserve"> </w:t>
-      </w:r>
-      <w:proofErr w:type="spellStart"/>
-      <w:r>
-        <w:rPr>
-          <w:color w:val="auto"/>
-          <w:lang w:val="en-US"/>
-        </w:rPr>
-        <w:t>Algotester</w:t>
-      </w:r>
-      <w:proofErr w:type="spellEnd"/>
-      <w:r>
-        <w:rPr>
-          <w:color w:val="auto"/>
-          <w:lang w:val="en-US"/>
-        </w:rPr>
-        <w:t xml:space="preserve"> lab 2</w:t>
-      </w:r>
-    </w:p>
-    <w:p>
-      <w:pPr>
-        <w:pBdr>
-          <w:top w:val="nil"/>
-          <w:left w:val="nil"/>
-          <w:bottom w:val="nil"/>
-          <w:right w:val="nil"/>
-          <w:between w:val="nil"/>
-        </w:pBdr>
-        <w:spacing w:after="0" w:line="240" w:lineRule="auto"/>
-        <w:ind w:left="720"/>
-        <w:jc w:val="center"/>
-        <w:rPr>
-          <w:rFonts w:ascii="Times New Roman" w:eastAsia="Times New Roman" w:hAnsi="Times New Roman" w:cs="Times New Roman"/>
-          <w:color w:val="000000"/>
-          <w:sz w:val="24"/>
-          <w:szCs w:val="24"/>
-        </w:rPr>
-      </w:pPr>
-    </w:p>
-    <w:p>
-      <w:pPr>
-        <w:keepNext/>
-        <w:pBdr>
-          <w:top w:val="nil"/>
-          <w:left w:val="nil"/>
-          <w:bottom w:val="nil"/>
-          <w:right w:val="nil"/>
-          <w:between w:val="nil"/>
-        </w:pBdr>
-        <w:spacing w:after="0" w:line="240" w:lineRule="auto"/>
-        <w:jc w:val="center"/>
-      </w:pPr>
-      <w:r>
-        <w:rPr>
-          <w:noProof/>
-        </w:rPr>
-        <w:drawing>
-          <wp:inline distT="0" distB="0" distL="0" distR="0" wp14:anchorId="59F6C7F4" wp14:editId="08C8ADCC">
-            <wp:extent cx="3600450" cy="5724525"/>
-            <wp:effectExtent l="0" t="0" r="0" b="0"/>
-            <wp:docPr id="8" name="Picture 8"/>
-            <wp:cNvGraphicFramePr>
-              <a:graphicFrameLocks xmlns:a="http://schemas.openxmlformats.org/drawingml/2006/main" noChangeAspect="1"/>
-            </wp:cNvGraphicFramePr>
-            <a:graphic xmlns:a="http://schemas.openxmlformats.org/drawingml/2006/main">
-              <a:graphicData uri="http://schemas.openxmlformats.org/drawingml/2006/picture">
-                <pic:pic xmlns:pic="http://schemas.openxmlformats.org/drawingml/2006/picture">
-                  <pic:nvPicPr>
-                    <pic:cNvPr id="0" name="Picture 19"/>
-                    <pic:cNvPicPr>
-                      <a:picLocks noChangeAspect="1" noChangeArrowheads="1"/>
-                    </pic:cNvPicPr>
-                  </pic:nvPicPr>
-                  <pic:blipFill>
-                    <a:blip r:embed="rId18" cstate="print">
-                      <a:extLst>
-                        <a:ext uri="{28A0092B-C50C-407E-A947-70E740481C1C}">
-                          <a14:useLocalDpi xmlns:a14="http://schemas.microsoft.com/office/drawing/2010/main" val="0"/>
-                        </a:ext>
-                      </a:extLst>
-                    </a:blip>
-                    <a:srcRect/>
-                    <a:stretch>
-                      <a:fillRect/>
-                    </a:stretch>
-                  </pic:blipFill>
-                  <pic:spPr bwMode="auto">
-                    <a:xfrm>
-                      <a:off x="0" y="0"/>
-                      <a:ext cx="3600450" cy="5724525"/>
-                    </a:xfrm>
-                    <a:prstGeom prst="rect">
-                      <a:avLst/>
-                    </a:prstGeom>
-                    <a:noFill/>
-                    <a:ln>
-                      <a:noFill/>
-                    </a:ln>
-                  </pic:spPr>
-                </pic:pic>
-              </a:graphicData>
-            </a:graphic>
-          </wp:inline>
-        </w:drawing>
-      </w:r>
-    </w:p>
-    <w:p>
-      <w:pPr>
-        <w:pStyle w:val="Caption"/>
-        <w:jc w:val="center"/>
-        <w:rPr>
-          <w:rFonts w:ascii="Times New Roman" w:eastAsia="Times New Roman" w:hAnsi="Times New Roman" w:cs="Times New Roman"/>
-          <w:color w:val="auto"/>
-          <w:sz w:val="24"/>
-          <w:szCs w:val="24"/>
-          <w:lang w:val="en-US"/>
-        </w:rPr>
-      </w:pPr>
-      <w:r>
-        <w:rPr>
-          <w:color w:val="auto"/>
-        </w:rPr>
-        <w:t xml:space="preserve">Рисунок </w:t>
-      </w:r>
-      <w:r>
-        <w:rPr>
-          <w:color w:val="auto"/>
-        </w:rPr>
-        <w:fldChar w:fldCharType="begin"/>
-      </w:r>
-      <w:r>
-        <w:rPr>
-          <w:color w:val="auto"/>
-        </w:rPr>
-        <w:instrText xml:space="preserve"> SEQ Рисунок \* ARABIC </w:instrText>
-      </w:r>
-      <w:r>
-        <w:rPr>
-          <w:color w:val="auto"/>
-        </w:rPr>
-        <w:fldChar w:fldCharType="separate"/>
-      </w:r>
-      <w:r>
-        <w:rPr>
-          <w:noProof/>
-          <w:color w:val="auto"/>
-        </w:rPr>
-        <w:t>2</w:t>
-      </w:r>
-      <w:r>
-        <w:rPr>
-          <w:color w:val="auto"/>
-        </w:rPr>
-        <w:fldChar w:fldCharType="end"/>
-      </w:r>
-      <w:r>
-        <w:rPr>
-          <w:color w:val="auto"/>
-          <w:lang w:val="en-US"/>
-        </w:rPr>
-        <w:t xml:space="preserve"> </w:t>
-      </w:r>
-      <w:r>
-        <w:rPr>
-          <w:color w:val="auto"/>
-          <w:lang w:val="en-US"/>
-        </w:rPr>
-        <w:t>B</w:t>
-      </w:r>
-      <w:r>
-        <w:rPr>
-          <w:color w:val="auto"/>
-          <w:lang w:val="en-US"/>
-        </w:rPr>
-        <w:t>ubble sort function</w:t>
-      </w:r>
-    </w:p>
-    <w:p>
-      <w:pPr>
-        <w:pBdr>
-          <w:top w:val="nil"/>
-          <w:left w:val="nil"/>
-          <w:bottom w:val="nil"/>
-          <w:right w:val="nil"/>
-          <w:between w:val="nil"/>
-        </w:pBdr>
-        <w:spacing w:after="0" w:line="240" w:lineRule="auto"/>
-        <w:ind w:left="360"/>
-        <w:jc w:val="center"/>
-        <w:rPr>
-          <w:rFonts w:ascii="Times New Roman" w:eastAsia="Times New Roman" w:hAnsi="Times New Roman" w:cs="Times New Roman"/>
-          <w:color w:val="000000"/>
-          <w:sz w:val="24"/>
-          <w:szCs w:val="24"/>
-          <w:lang w:val="en-US"/>
-        </w:rPr>
-      </w:pPr>
-    </w:p>
-    <w:p>
-      <w:pPr>
-        <w:numPr>
-          <w:ilvl w:val="0"/>
-          <w:numId w:val="2"/>
-        </w:numPr>
-        <w:pBdr>
-          <w:top w:val="nil"/>
-          <w:left w:val="nil"/>
-          <w:bottom w:val="nil"/>
-          <w:right w:val="nil"/>
-          <w:between w:val="nil"/>
-        </w:pBdr>
-        <w:spacing w:after="0" w:line="240" w:lineRule="auto"/>
-        <w:rPr>
-          <w:rFonts w:ascii="Times New Roman" w:eastAsia="Times New Roman" w:hAnsi="Times New Roman" w:cs="Times New Roman"/>
-          <w:color w:val="000000"/>
-          <w:sz w:val="24"/>
-          <w:szCs w:val="24"/>
-        </w:rPr>
-      </w:pPr>
-      <w:r>
-        <w:rPr>
-          <w:rFonts w:ascii="Times New Roman" w:eastAsia="Times New Roman" w:hAnsi="Times New Roman" w:cs="Times New Roman"/>
-          <w:color w:val="000000"/>
-          <w:sz w:val="24"/>
-          <w:szCs w:val="24"/>
-        </w:rPr>
-        <w:t>Планований час на реалізацію</w:t>
-      </w:r>
-      <w:r>
-        <w:rPr>
-          <w:rFonts w:ascii="Times New Roman" w:eastAsia="Times New Roman" w:hAnsi="Times New Roman" w:cs="Times New Roman"/>
-          <w:color w:val="000000"/>
-          <w:sz w:val="24"/>
-          <w:szCs w:val="24"/>
-          <w:lang w:val="en-US"/>
-        </w:rPr>
-        <w:t xml:space="preserve"> </w:t>
-      </w:r>
-      <w:r>
-        <w:rPr>
-          <w:rFonts w:ascii="Times New Roman" w:eastAsia="Times New Roman" w:hAnsi="Times New Roman" w:cs="Times New Roman"/>
-          <w:color w:val="000000"/>
-          <w:sz w:val="24"/>
-          <w:szCs w:val="24"/>
-        </w:rPr>
-        <w:t>15</w:t>
-      </w:r>
-      <w:r>
-        <w:rPr>
-          <w:rFonts w:ascii="Times New Roman" w:eastAsia="Times New Roman" w:hAnsi="Times New Roman" w:cs="Times New Roman"/>
-          <w:color w:val="000000"/>
-          <w:sz w:val="24"/>
-          <w:szCs w:val="24"/>
-        </w:rPr>
-        <w:t>хв</w:t>
-      </w:r>
-    </w:p>
-    <w:p>
-      <w:pPr>
-        <w:pBdr>
-          <w:top w:val="nil"/>
-          <w:left w:val="nil"/>
-          <w:bottom w:val="nil"/>
-          <w:right w:val="nil"/>
-          <w:between w:val="nil"/>
-        </w:pBdr>
-        <w:spacing w:after="0" w:line="240" w:lineRule="auto"/>
-        <w:ind w:left="720"/>
-        <w:rPr>
-          <w:rFonts w:ascii="Times New Roman" w:eastAsia="Times New Roman" w:hAnsi="Times New Roman" w:cs="Times New Roman"/>
-          <w:color w:val="000000"/>
-          <w:sz w:val="24"/>
-          <w:szCs w:val="24"/>
-        </w:rPr>
-      </w:pPr>
-    </w:p>
-    <w:p>
-      <w:pPr>
-        <w:pStyle w:val="Heading4"/>
-        <w:rPr>
-          <w:rFonts w:eastAsia="Times New Roman"/>
-          <w:lang w:val="en-US"/>
-        </w:rPr>
-      </w:pPr>
-      <w:r>
-        <w:rPr>
-          <w:rFonts w:eastAsia="Times New Roman"/>
-        </w:rPr>
-        <w:t>Програма №</w:t>
-      </w:r>
-      <w:r>
-        <w:rPr>
-          <w:rFonts w:eastAsia="Times New Roman"/>
-          <w:lang w:val="en-US"/>
-        </w:rPr>
-        <w:t>6</w:t>
-      </w:r>
-      <w:r>
-        <w:rPr>
-          <w:rFonts w:eastAsia="Times New Roman"/>
-        </w:rPr>
-        <w:t xml:space="preserve"> </w:t>
-      </w:r>
-      <w:r>
-        <w:rPr>
-          <w:rFonts w:eastAsia="Times New Roman"/>
-        </w:rPr>
-        <w:t>Algotester Lab 3</w:t>
-      </w:r>
-    </w:p>
-    <w:p>
-      <w:pPr>
-        <w:numPr>
-          <w:ilvl w:val="0"/>
-          <w:numId w:val="2"/>
-        </w:numPr>
-        <w:pBdr>
-          <w:top w:val="nil"/>
-          <w:left w:val="nil"/>
-          <w:bottom w:val="nil"/>
-          <w:right w:val="nil"/>
-          <w:between w:val="nil"/>
-        </w:pBdr>
-        <w:spacing w:after="0" w:line="240" w:lineRule="auto"/>
-        <w:rPr>
-          <w:rFonts w:ascii="Times New Roman" w:eastAsia="Times New Roman" w:hAnsi="Times New Roman" w:cs="Times New Roman"/>
-          <w:color w:val="000000"/>
-          <w:sz w:val="24"/>
-          <w:szCs w:val="24"/>
-        </w:rPr>
-      </w:pPr>
-      <w:r>
-        <w:rPr>
-          <w:rFonts w:ascii="Times New Roman" w:eastAsia="Times New Roman" w:hAnsi="Times New Roman" w:cs="Times New Roman"/>
-          <w:color w:val="000000"/>
-          <w:sz w:val="24"/>
-          <w:szCs w:val="24"/>
-        </w:rPr>
-        <w:t>Планований час на реалізацію</w:t>
-      </w:r>
-      <w:r>
-        <w:rPr>
-          <w:rFonts w:ascii="Times New Roman" w:eastAsia="Times New Roman" w:hAnsi="Times New Roman" w:cs="Times New Roman"/>
-          <w:color w:val="000000"/>
-          <w:sz w:val="24"/>
-          <w:szCs w:val="24"/>
-          <w:lang w:val="en-US"/>
-        </w:rPr>
-        <w:t xml:space="preserve"> </w:t>
-      </w:r>
-      <w:r>
-        <w:rPr>
-          <w:rFonts w:ascii="Times New Roman" w:eastAsia="Times New Roman" w:hAnsi="Times New Roman" w:cs="Times New Roman"/>
-          <w:color w:val="000000"/>
-          <w:sz w:val="24"/>
-          <w:szCs w:val="24"/>
-        </w:rPr>
-        <w:t>45</w:t>
-      </w:r>
-      <w:r>
-        <w:rPr>
-          <w:rFonts w:ascii="Times New Roman" w:eastAsia="Times New Roman" w:hAnsi="Times New Roman" w:cs="Times New Roman"/>
-          <w:color w:val="000000"/>
-          <w:sz w:val="24"/>
-          <w:szCs w:val="24"/>
-          <w:lang w:val="en-US"/>
-        </w:rPr>
-        <w:t xml:space="preserve"> </w:t>
-      </w:r>
-      <w:r>
-        <w:rPr>
-          <w:rFonts w:ascii="Times New Roman" w:eastAsia="Times New Roman" w:hAnsi="Times New Roman" w:cs="Times New Roman"/>
-          <w:color w:val="000000"/>
-          <w:sz w:val="24"/>
-          <w:szCs w:val="24"/>
-        </w:rPr>
-        <w:t>хв</w:t>
-      </w:r>
-    </w:p>
-    <w:p>
-      <w:pPr>
-        <w:spacing w:after="0"/>
-        <w:rPr>
-          <w:rFonts w:ascii="Times New Roman" w:eastAsia="Times New Roman" w:hAnsi="Times New Roman" w:cs="Times New Roman"/>
-          <w:sz w:val="24"/>
-          <w:szCs w:val="24"/>
-          <w:lang w:val="en-US"/>
-        </w:rPr>
-      </w:pPr>
-    </w:p>
-    <w:p>
-      <w:pPr>
-        <w:pStyle w:val="Heading4"/>
-        <w:rPr>
-          <w:rFonts w:eastAsia="Times New Roman"/>
-          <w:lang w:val="en-US"/>
-        </w:rPr>
-      </w:pPr>
-      <w:r>
-        <w:rPr>
-          <w:rFonts w:eastAsia="Times New Roman"/>
-        </w:rPr>
-        <w:t>Програма №</w:t>
-      </w:r>
-      <w:r>
-        <w:rPr>
-          <w:rFonts w:eastAsia="Times New Roman"/>
-          <w:lang w:val="en-US"/>
-        </w:rPr>
-        <w:t>6</w:t>
-      </w:r>
-      <w:r>
-        <w:rPr>
-          <w:rFonts w:eastAsia="Times New Roman"/>
-        </w:rPr>
-        <w:t xml:space="preserve"> </w:t>
-      </w:r>
-      <w:r>
-        <w:rPr>
-          <w:rFonts w:eastAsia="Times New Roman"/>
-        </w:rPr>
-        <w:t>Algotester Lab 3</w:t>
-      </w:r>
-    </w:p>
-    <w:p>
-      <w:pPr>
-        <w:numPr>
-          <w:ilvl w:val="0"/>
-          <w:numId w:val="2"/>
-        </w:numPr>
-        <w:pBdr>
-          <w:top w:val="nil"/>
-          <w:left w:val="nil"/>
-          <w:bottom w:val="nil"/>
-          <w:right w:val="nil"/>
-          <w:between w:val="nil"/>
-        </w:pBdr>
-        <w:spacing w:after="0" w:line="240" w:lineRule="auto"/>
-        <w:rPr>
-          <w:rFonts w:ascii="Times New Roman" w:eastAsia="Times New Roman" w:hAnsi="Times New Roman" w:cs="Times New Roman"/>
-          <w:color w:val="000000"/>
-          <w:sz w:val="24"/>
-          <w:szCs w:val="24"/>
-        </w:rPr>
-      </w:pPr>
-      <w:r>
-        <w:rPr>
-          <w:rFonts w:ascii="Times New Roman" w:eastAsia="Times New Roman" w:hAnsi="Times New Roman" w:cs="Times New Roman"/>
-          <w:color w:val="000000"/>
-          <w:sz w:val="24"/>
-          <w:szCs w:val="24"/>
-        </w:rPr>
-        <w:t>Планований час на реалізацію</w:t>
-      </w:r>
-      <w:r>
-        <w:rPr>
-          <w:rFonts w:ascii="Times New Roman" w:eastAsia="Times New Roman" w:hAnsi="Times New Roman" w:cs="Times New Roman"/>
-          <w:color w:val="000000"/>
-          <w:sz w:val="24"/>
-          <w:szCs w:val="24"/>
-          <w:lang w:val="en-US"/>
-        </w:rPr>
-        <w:t xml:space="preserve"> </w:t>
-      </w:r>
-      <w:r>
-        <w:rPr>
-          <w:rFonts w:ascii="Times New Roman" w:eastAsia="Times New Roman" w:hAnsi="Times New Roman" w:cs="Times New Roman"/>
-          <w:color w:val="000000"/>
-          <w:sz w:val="24"/>
-          <w:szCs w:val="24"/>
-          <w:lang w:val="en-US"/>
-        </w:rPr>
-        <w:t>30</w:t>
-      </w:r>
-      <w:r>
-        <w:rPr>
-          <w:rFonts w:ascii="Times New Roman" w:eastAsia="Times New Roman" w:hAnsi="Times New Roman" w:cs="Times New Roman"/>
-          <w:color w:val="000000"/>
-          <w:sz w:val="24"/>
-          <w:szCs w:val="24"/>
-          <w:lang w:val="en-US"/>
-        </w:rPr>
-        <w:t xml:space="preserve"> </w:t>
-      </w:r>
-      <w:r>
-        <w:rPr>
-          <w:rFonts w:ascii="Times New Roman" w:eastAsia="Times New Roman" w:hAnsi="Times New Roman" w:cs="Times New Roman"/>
-          <w:color w:val="000000"/>
-          <w:sz w:val="24"/>
-          <w:szCs w:val="24"/>
-        </w:rPr>
-        <w:t>хв</w:t>
-      </w:r>
-    </w:p>
-    <w:p>
-      <w:pPr>
-        <w:spacing w:after="0"/>
-        <w:rPr>
-          <w:rFonts w:ascii="Times New Roman" w:eastAsia="Times New Roman" w:hAnsi="Times New Roman" w:cs="Times New Roman"/>
-          <w:sz w:val="24"/>
-          <w:szCs w:val="24"/>
-          <w:lang w:val="en-US"/>
-        </w:rPr>
-      </w:pPr>
-    </w:p>
-    <w:p>
-      <w:pPr>
-        <w:spacing w:after="0"/>
-        <w:rPr>
-          <w:rFonts w:ascii="Times New Roman" w:eastAsia="Times New Roman" w:hAnsi="Times New Roman" w:cs="Times New Roman"/>
-          <w:sz w:val="24"/>
-          <w:szCs w:val="24"/>
-          <w:lang w:val="en-US"/>
-        </w:rPr>
-      </w:pPr>
-    </w:p>
-    <w:p>
-      <w:pPr>
-        <w:pStyle w:val="Heading4"/>
-        <w:rPr>
-          <w:rFonts w:eastAsia="Times New Roman"/>
-          <w:lang w:val="en-US"/>
-        </w:rPr>
-      </w:pPr>
-      <w:r>
-        <w:rPr>
-          <w:rFonts w:eastAsia="Times New Roman"/>
-        </w:rPr>
-        <w:t>Програма №</w:t>
-      </w:r>
-      <w:r>
-        <w:rPr>
-          <w:rFonts w:eastAsia="Times New Roman"/>
-          <w:lang w:val="en-US"/>
-        </w:rPr>
-        <w:t>8</w:t>
-      </w:r>
-      <w:r>
-        <w:rPr>
-          <w:rFonts w:eastAsia="Times New Roman"/>
-        </w:rPr>
-        <w:t xml:space="preserve"> </w:t>
-      </w:r>
-      <w:r>
-        <w:rPr>
-          <w:rFonts w:eastAsia="Times New Roman"/>
-          <w:lang w:val="en-US"/>
-        </w:rPr>
-        <w:t>Self Practice</w:t>
-      </w:r>
-      <w:r>
-        <w:rPr>
-          <w:rFonts w:eastAsia="Times New Roman"/>
-        </w:rPr>
-        <w:t xml:space="preserve"> </w:t>
-      </w:r>
-      <w:proofErr w:type="spellStart"/>
-      <w:r>
-        <w:rPr>
-          <w:rFonts w:eastAsia="Times New Roman"/>
-          <w:lang w:val="en-US"/>
-        </w:rPr>
-        <w:t>Algotester</w:t>
-      </w:r>
-      <w:proofErr w:type="spellEnd"/>
-      <w:r>
-        <w:rPr>
-          <w:rFonts w:eastAsia="Times New Roman"/>
-          <w:lang w:val="en-US"/>
-        </w:rPr>
-        <w:t xml:space="preserve"> lab 2 using merge sort</w:t>
-      </w:r>
-      <w:r>
-        <w:rPr>
-          <w:rFonts w:eastAsia="Times New Roman"/>
-          <w:lang w:val="en-US"/>
-        </w:rPr>
-        <w:t>:</w:t>
-      </w:r>
-    </w:p>
-    <w:p>
-      <w:pPr>
-        <w:keepNext/>
-        <w:jc w:val="center"/>
-      </w:pPr>
-      <w:r>
-        <w:rPr>
-          <w:noProof/>
-        </w:rPr>
-        <w:drawing>
-          <wp:inline distT="0" distB="0" distL="0" distR="0" wp14:anchorId="5ADADF6B" wp14:editId="3E13D30B">
-            <wp:extent cx="4781550" cy="7448550"/>
-            <wp:effectExtent l="0" t="0" r="0" b="0"/>
-            <wp:docPr id="5" name="Picture 5"/>
-            <wp:cNvGraphicFramePr>
-              <a:graphicFrameLocks xmlns:a="http://schemas.openxmlformats.org/drawingml/2006/main" noChangeAspect="1"/>
-            </wp:cNvGraphicFramePr>
-            <a:graphic xmlns:a="http://schemas.openxmlformats.org/drawingml/2006/main">
-              <a:graphicData uri="http://schemas.openxmlformats.org/drawingml/2006/picture">
-                <pic:pic xmlns:pic="http://schemas.openxmlformats.org/drawingml/2006/picture">
-                  <pic:nvPicPr>
-                    <pic:cNvPr id="0" name="Picture 10"/>
-                    <pic:cNvPicPr>
-                      <a:picLocks noChangeAspect="1" noChangeArrowheads="1"/>
-                    </pic:cNvPicPr>
-                  </pic:nvPicPr>
-                  <pic:blipFill>
-                    <a:blip r:embed="rId19" cstate="print">
-                      <a:extLst>
-                        <a:ext uri="{28A0092B-C50C-407E-A947-70E740481C1C}">
-                          <a14:useLocalDpi xmlns:a14="http://schemas.microsoft.com/office/drawing/2010/main" val="0"/>
-                        </a:ext>
-                      </a:extLst>
-                    </a:blip>
-                    <a:srcRect/>
-                    <a:stretch>
-                      <a:fillRect/>
-                    </a:stretch>
-                  </pic:blipFill>
-                  <pic:spPr bwMode="auto">
-                    <a:xfrm>
-                      <a:off x="0" y="0"/>
-                      <a:ext cx="4781550" cy="7448550"/>
-                    </a:xfrm>
-                    <a:prstGeom prst="rect">
-                      <a:avLst/>
-                    </a:prstGeom>
-                    <a:noFill/>
-                    <a:ln>
-                      <a:noFill/>
-                    </a:ln>
-                  </pic:spPr>
-                </pic:pic>
-              </a:graphicData>
-            </a:graphic>
-          </wp:inline>
-        </w:drawing>
-      </w:r>
-    </w:p>
-    <w:p>
-      <w:pPr>
-        <w:pStyle w:val="Caption"/>
-        <w:jc w:val="center"/>
-        <w:rPr>
           <w:color w:val="auto"/>
           <w:lang w:val="en-US"/>
         </w:rPr>
@@ -7029,7 +6679,7 @@
                     </pic:cNvPicPr>
                   </pic:nvPicPr>
                   <pic:blipFill>
-                    <a:blip r:embed="rId20" cstate="print">
+                    <a:blip r:embed="rId18" cstate="print">
                       <a:extLst>
                         <a:ext uri="{28A0092B-C50C-407E-A947-70E740481C1C}">
                           <a14:useLocalDpi xmlns:a14="http://schemas.microsoft.com/office/drawing/2010/main" val="0"/>
@@ -7163,7 +6813,7 @@
                     </pic:cNvPicPr>
                   </pic:nvPicPr>
                   <pic:blipFill>
-                    <a:blip r:embed="rId21" cstate="print">
+                    <a:blip r:embed="rId19" cstate="print">
                       <a:extLst>
                         <a:ext uri="{28A0092B-C50C-407E-A947-70E740481C1C}">
                           <a14:useLocalDpi xmlns:a14="http://schemas.microsoft.com/office/drawing/2010/main" val="0"/>
@@ -7528,7 +7178,7 @@
       <w:r>
         <w:t xml:space="preserve"> </w:t>
       </w:r>
-      <w:hyperlink r:id="rId22" w:history="1">
+      <w:hyperlink r:id="rId20" w:history="1">
         <w:r>
           <w:rPr>
             <w:rStyle w:val="Hyperlink"/>
@@ -22480,7 +22130,7 @@
         </w:rPr>
         <w:t xml:space="preserve"> </w:t>
       </w:r>
-      <w:hyperlink r:id="rId23" w:history="1">
+      <w:hyperlink r:id="rId21" w:history="1">
         <w:r>
           <w:rPr>
             <w:rStyle w:val="Hyperlink"/>
@@ -41710,7 +41360,7 @@
                     </pic:cNvPicPr>
                   </pic:nvPicPr>
                   <pic:blipFill>
-                    <a:blip r:embed="rId24" cstate="print">
+                    <a:blip r:embed="rId22" cstate="print">
                       <a:extLst>
                         <a:ext uri="{28A0092B-C50C-407E-A947-70E740481C1C}">
                           <a14:useLocalDpi xmlns:a14="http://schemas.microsoft.com/office/drawing/2010/main" val="0"/>
@@ -41827,7 +41477,7 @@
                     <pic:cNvPicPr/>
                   </pic:nvPicPr>
                   <pic:blipFill>
-                    <a:blip r:embed="rId25"/>
+                    <a:blip r:embed="rId23"/>
                     <a:stretch>
                       <a:fillRect/>
                     </a:stretch>
@@ -42003,8 +41653,8 @@
       </w:r>
     </w:p>
     <w:sectPr>
-      <w:footerReference w:type="default" r:id="rId26"/>
-      <w:footerReference w:type="first" r:id="rId27"/>
+      <w:footerReference w:type="default" r:id="rId24"/>
+      <w:footerReference w:type="first" r:id="rId25"/>
       <w:pgSz w:w="11906" w:h="16838"/>
       <w:pgMar w:top="1134" w:right="850" w:bottom="1134" w:left="1134" w:header="708" w:footer="708" w:gutter="0"/>
       <w:pgNumType w:start="1"/>
@@ -43911,28 +43561,28 @@
 </file>
 
 <file path=customXml/item1.xml><?xml version="1.0" encoding="utf-8"?>
+<b:Sources xmlns:b="http://schemas.openxmlformats.org/officeDocument/2006/bibliography" xmlns="http://schemas.openxmlformats.org/officeDocument/2006/bibliography" SelectedStyle="\APA.XSL" StyleName="APA"/>
+</file>
+
+<file path=customXml/item2.xml><?xml version="1.0" encoding="utf-8"?>
 <go:gDocsCustomXmlDataStorage xmlns:go="http://customooxmlschemas.google.com/" xmlns:r="http://schemas.openxmlformats.org/officeDocument/2006/relationships" uri="GoogleDocsCustomDataVersion2">
   <go:docsCustomData xmlns:go="http://customooxmlschemas.google.com/" roundtripDataSignature="AMtx7mg1t1gPSA62kT8ztiPESSo9M54hng==">CgMxLjA4AHIhMXFNVHNQYW9lLWVhNjZLeGlrRVdIRnNmaEdUSHNnNUIy</go:docsCustomData>
 </go:gDocsCustomXmlDataStorage>
 </file>
 
-<file path=customXml/item2.xml><?xml version="1.0" encoding="utf-8"?>
-<b:Sources xmlns:b="http://schemas.openxmlformats.org/officeDocument/2006/bibliography" xmlns="http://schemas.openxmlformats.org/officeDocument/2006/bibliography" SelectedStyle="\APA.XSL" StyleName="APA"/>
+<file path=customXml/itemProps1.xml><?xml version="1.0" encoding="utf-8"?>
+<ds:datastoreItem xmlns:ds="http://schemas.openxmlformats.org/officeDocument/2006/customXml" ds:itemID="{EE2366EB-CFBB-4265-876C-2EF9F19421EA}">
+  <ds:schemaRefs>
+    <ds:schemaRef ds:uri="http://schemas.openxmlformats.org/officeDocument/2006/bibliography"/>
+  </ds:schemaRefs>
+</ds:datastoreItem>
 </file>
 
-<file path=customXml/itemProps1.xml><?xml version="1.0" encoding="utf-8"?>
+<file path=customXml/itemProps2.xml><?xml version="1.0" encoding="utf-8"?>
 <ds:datastoreItem xmlns:ds="http://schemas.openxmlformats.org/officeDocument/2006/customXml" ds:itemID="{11111111-1234-1234-1234-123412341234}">
   <ds:schemaRefs>
     <ds:schemaRef ds:uri="http://customooxmlschemas.google.com/"/>
     <ds:schemaRef ds:uri="http://schemas.openxmlformats.org/officeDocument/2006/relationships"/>
   </ds:schemaRefs>
 </ds:datastoreItem>
-</file>
-
-<file path=customXml/itemProps2.xml><?xml version="1.0" encoding="utf-8"?>
-<ds:datastoreItem xmlns:ds="http://schemas.openxmlformats.org/officeDocument/2006/customXml" ds:itemID="{EE2366EB-CFBB-4265-876C-2EF9F19421EA}">
-  <ds:schemaRefs>
-    <ds:schemaRef ds:uri="http://schemas.openxmlformats.org/officeDocument/2006/bibliography"/>
-  </ds:schemaRefs>
-</ds:datastoreItem>
 </file>
</xml_diff>

<commit_message>
Epic 4- Dmytro Yunko | flowcharts removed. Ready for merge2
</commit_message>
<xml_diff>
--- a/ai_13/dmytro_yunko/epic_4/epic_4_practice_and_labs_report_dmytro_yunko.docx
+++ b/ai_13/dmytro_yunko/epic_4/epic_4_practice_and_labs_report_dmytro_yunko.docx
@@ -6528,129 +6528,6 @@
         <w:keepNext/>
         <w:jc w:val="center"/>
       </w:pPr>
-      <w:r>
-        <w:rPr>
-          <w:noProof/>
-        </w:rPr>
-        <w:drawing>
-          <wp:inline distT="0" distB="0" distL="0" distR="0" wp14:anchorId="5ADADF6B" wp14:editId="3E13D30B">
-            <wp:extent cx="4781550" cy="7448550"/>
-            <wp:effectExtent l="0" t="0" r="0" b="0"/>
-            <wp:docPr id="5" name="Picture 5"/>
-            <wp:cNvGraphicFramePr>
-              <a:graphicFrameLocks xmlns:a="http://schemas.openxmlformats.org/drawingml/2006/main" noChangeAspect="1"/>
-            </wp:cNvGraphicFramePr>
-            <a:graphic xmlns:a="http://schemas.openxmlformats.org/drawingml/2006/main">
-              <a:graphicData uri="http://schemas.openxmlformats.org/drawingml/2006/picture">
-                <pic:pic xmlns:pic="http://schemas.openxmlformats.org/drawingml/2006/picture">
-                  <pic:nvPicPr>
-                    <pic:cNvPr id="0" name="Picture 10"/>
-                    <pic:cNvPicPr>
-                      <a:picLocks noChangeAspect="1" noChangeArrowheads="1"/>
-                    </pic:cNvPicPr>
-                  </pic:nvPicPr>
-                  <pic:blipFill>
-                    <a:blip r:embed="rId17" cstate="print">
-                      <a:extLst>
-                        <a:ext uri="{28A0092B-C50C-407E-A947-70E740481C1C}">
-                          <a14:useLocalDpi xmlns:a14="http://schemas.microsoft.com/office/drawing/2010/main" val="0"/>
-                        </a:ext>
-                      </a:extLst>
-                    </a:blip>
-                    <a:srcRect/>
-                    <a:stretch>
-                      <a:fillRect/>
-                    </a:stretch>
-                  </pic:blipFill>
-                  <pic:spPr bwMode="auto">
-                    <a:xfrm>
-                      <a:off x="0" y="0"/>
-                      <a:ext cx="4781550" cy="7448550"/>
-                    </a:xfrm>
-                    <a:prstGeom prst="rect">
-                      <a:avLst/>
-                    </a:prstGeom>
-                    <a:noFill/>
-                    <a:ln>
-                      <a:noFill/>
-                    </a:ln>
-                  </pic:spPr>
-                </pic:pic>
-              </a:graphicData>
-            </a:graphic>
-          </wp:inline>
-        </w:drawing>
-      </w:r>
-    </w:p>
-    <w:p>
-      <w:pPr>
-        <w:pStyle w:val="Caption"/>
-        <w:jc w:val="center"/>
-        <w:rPr>
-          <w:color w:val="auto"/>
-          <w:lang w:val="en-US"/>
-        </w:rPr>
-      </w:pPr>
-      <w:r>
-        <w:rPr>
-          <w:color w:val="auto"/>
-        </w:rPr>
-        <w:t xml:space="preserve">Рисунок </w:t>
-      </w:r>
-      <w:r>
-        <w:rPr>
-          <w:color w:val="auto"/>
-        </w:rPr>
-        <w:fldChar w:fldCharType="begin"/>
-      </w:r>
-      <w:r>
-        <w:rPr>
-          <w:color w:val="auto"/>
-        </w:rPr>
-        <w:instrText xml:space="preserve"> SEQ Рисунок \* ARABIC </w:instrText>
-      </w:r>
-      <w:r>
-        <w:rPr>
-          <w:color w:val="auto"/>
-        </w:rPr>
-        <w:fldChar w:fldCharType="separate"/>
-      </w:r>
-      <w:r>
-        <w:rPr>
-          <w:noProof/>
-          <w:color w:val="auto"/>
-        </w:rPr>
-        <w:t>3</w:t>
-      </w:r>
-      <w:r>
-        <w:rPr>
-          <w:color w:val="auto"/>
-        </w:rPr>
-        <w:fldChar w:fldCharType="end"/>
-      </w:r>
-      <w:r>
-        <w:rPr>
-          <w:color w:val="auto"/>
-          <w:lang w:val="en-US"/>
-        </w:rPr>
-        <w:t xml:space="preserve"> </w:t>
-      </w:r>
-      <w:proofErr w:type="spellStart"/>
-      <w:r>
-        <w:rPr>
-          <w:color w:val="auto"/>
-          <w:lang w:val="en-US"/>
-        </w:rPr>
-        <w:t>Algotester</w:t>
-      </w:r>
-      <w:proofErr w:type="spellEnd"/>
-      <w:r>
-        <w:rPr>
-          <w:color w:val="auto"/>
-          <w:lang w:val="en-US"/>
-        </w:rPr>
-        <w:t xml:space="preserve"> lab 2</w:t>
-      </w:r>
     </w:p>
     <w:p>
       <w:pPr>
@@ -6679,7 +6556,7 @@
                     </pic:cNvPicPr>
                   </pic:nvPicPr>
                   <pic:blipFill>
-                    <a:blip r:embed="rId18" cstate="print">
+                    <a:blip r:embed="rId17" cstate="print">
                       <a:extLst>
                         <a:ext uri="{28A0092B-C50C-407E-A947-70E740481C1C}">
                           <a14:useLocalDpi xmlns:a14="http://schemas.microsoft.com/office/drawing/2010/main" val="0"/>
@@ -6813,7 +6690,7 @@
                     </pic:cNvPicPr>
                   </pic:nvPicPr>
                   <pic:blipFill>
-                    <a:blip r:embed="rId19" cstate="print">
+                    <a:blip r:embed="rId18" cstate="print">
                       <a:extLst>
                         <a:ext uri="{28A0092B-C50C-407E-A947-70E740481C1C}">
                           <a14:useLocalDpi xmlns:a14="http://schemas.microsoft.com/office/drawing/2010/main" val="0"/>
@@ -7178,7 +7055,7 @@
       <w:r>
         <w:t xml:space="preserve"> </w:t>
       </w:r>
-      <w:hyperlink r:id="rId20" w:history="1">
+      <w:hyperlink r:id="rId19" w:history="1">
         <w:r>
           <w:rPr>
             <w:rStyle w:val="Hyperlink"/>
@@ -22130,7 +22007,7 @@
         </w:rPr>
         <w:t xml:space="preserve"> </w:t>
       </w:r>
-      <w:hyperlink r:id="rId21" w:history="1">
+      <w:hyperlink r:id="rId20" w:history="1">
         <w:r>
           <w:rPr>
             <w:rStyle w:val="Hyperlink"/>
@@ -41360,7 +41237,7 @@
                     </pic:cNvPicPr>
                   </pic:nvPicPr>
                   <pic:blipFill>
-                    <a:blip r:embed="rId22" cstate="print">
+                    <a:blip r:embed="rId21" cstate="print">
                       <a:extLst>
                         <a:ext uri="{28A0092B-C50C-407E-A947-70E740481C1C}">
                           <a14:useLocalDpi xmlns:a14="http://schemas.microsoft.com/office/drawing/2010/main" val="0"/>
@@ -41477,7 +41354,7 @@
                     <pic:cNvPicPr/>
                   </pic:nvPicPr>
                   <pic:blipFill>
-                    <a:blip r:embed="rId23"/>
+                    <a:blip r:embed="rId22"/>
                     <a:stretch>
                       <a:fillRect/>
                     </a:stretch>
@@ -41653,8 +41530,8 @@
       </w:r>
     </w:p>
     <w:sectPr>
-      <w:footerReference w:type="default" r:id="rId24"/>
-      <w:footerReference w:type="first" r:id="rId25"/>
+      <w:footerReference w:type="default" r:id="rId23"/>
+      <w:footerReference w:type="first" r:id="rId24"/>
       <w:pgSz w:w="11906" w:h="16838"/>
       <w:pgMar w:top="1134" w:right="850" w:bottom="1134" w:left="1134" w:header="708" w:footer="708" w:gutter="0"/>
       <w:pgNumType w:start="1"/>
@@ -43561,28 +43438,28 @@
 </file>
 
 <file path=customXml/item1.xml><?xml version="1.0" encoding="utf-8"?>
-<b:Sources xmlns:b="http://schemas.openxmlformats.org/officeDocument/2006/bibliography" xmlns="http://schemas.openxmlformats.org/officeDocument/2006/bibliography" SelectedStyle="\APA.XSL" StyleName="APA"/>
-</file>
-
-<file path=customXml/item2.xml><?xml version="1.0" encoding="utf-8"?>
 <go:gDocsCustomXmlDataStorage xmlns:go="http://customooxmlschemas.google.com/" xmlns:r="http://schemas.openxmlformats.org/officeDocument/2006/relationships" uri="GoogleDocsCustomDataVersion2">
   <go:docsCustomData xmlns:go="http://customooxmlschemas.google.com/" roundtripDataSignature="AMtx7mg1t1gPSA62kT8ztiPESSo9M54hng==">CgMxLjA4AHIhMXFNVHNQYW9lLWVhNjZLeGlrRVdIRnNmaEdUSHNnNUIy</go:docsCustomData>
 </go:gDocsCustomXmlDataStorage>
 </file>
 
-<file path=customXml/itemProps1.xml><?xml version="1.0" encoding="utf-8"?>
-<ds:datastoreItem xmlns:ds="http://schemas.openxmlformats.org/officeDocument/2006/customXml" ds:itemID="{EE2366EB-CFBB-4265-876C-2EF9F19421EA}">
-  <ds:schemaRefs>
-    <ds:schemaRef ds:uri="http://schemas.openxmlformats.org/officeDocument/2006/bibliography"/>
-  </ds:schemaRefs>
-</ds:datastoreItem>
+<file path=customXml/item2.xml><?xml version="1.0" encoding="utf-8"?>
+<b:Sources xmlns:b="http://schemas.openxmlformats.org/officeDocument/2006/bibliography" xmlns="http://schemas.openxmlformats.org/officeDocument/2006/bibliography" SelectedStyle="\APA.XSL" StyleName="APA"/>
 </file>
 
-<file path=customXml/itemProps2.xml><?xml version="1.0" encoding="utf-8"?>
+<file path=customXml/itemProps1.xml><?xml version="1.0" encoding="utf-8"?>
 <ds:datastoreItem xmlns:ds="http://schemas.openxmlformats.org/officeDocument/2006/customXml" ds:itemID="{11111111-1234-1234-1234-123412341234}">
   <ds:schemaRefs>
     <ds:schemaRef ds:uri="http://customooxmlschemas.google.com/"/>
     <ds:schemaRef ds:uri="http://schemas.openxmlformats.org/officeDocument/2006/relationships"/>
   </ds:schemaRefs>
 </ds:datastoreItem>
+</file>
+
+<file path=customXml/itemProps2.xml><?xml version="1.0" encoding="utf-8"?>
+<ds:datastoreItem xmlns:ds="http://schemas.openxmlformats.org/officeDocument/2006/customXml" ds:itemID="{EE2366EB-CFBB-4265-876C-2EF9F19421EA}">
+  <ds:schemaRefs>
+    <ds:schemaRef ds:uri="http://schemas.openxmlformats.org/officeDocument/2006/bibliography"/>
+  </ds:schemaRefs>
+</ds:datastoreItem>
 </file>
</xml_diff>